<commit_message>
Second commit in HW6
</commit_message>
<xml_diff>
--- a/Q2/q2.docx
+++ b/Q2/q2.docx
@@ -383,12 +383,124 @@
         </w:rPr>
         <w:t>나온 결과이다.</w:t>
       </w:r>
+      <w:r>
+        <w:rPr>
+          <w:rFonts w:ascii="맑은 고딕" w:eastAsia="맑은 고딕" w:hAnsi="맑은 고딕"/>
+          <w:szCs w:val="20"/>
+          <w:lang w:eastAsia="ko-KR"/>
+        </w:rPr>
+        <w:t xml:space="preserve"> </w:t>
+      </w:r>
+      <w:r>
+        <w:rPr>
+          <w:rFonts w:ascii="맑은 고딕" w:eastAsia="맑은 고딕" w:hAnsi="맑은 고딕" w:hint="eastAsia"/>
+          <w:szCs w:val="20"/>
+          <w:lang w:eastAsia="ko-KR"/>
+        </w:rPr>
+        <w:t>따라서,</w:t>
+      </w:r>
+      <w:r>
+        <w:rPr>
+          <w:rFonts w:ascii="맑은 고딕" w:eastAsia="맑은 고딕" w:hAnsi="맑은 고딕"/>
+          <w:szCs w:val="20"/>
+          <w:lang w:eastAsia="ko-KR"/>
+        </w:rPr>
+        <w:t xml:space="preserve"> .py</w:t>
+      </w:r>
+      <w:r>
+        <w:rPr>
+          <w:rFonts w:ascii="맑은 고딕" w:eastAsia="맑은 고딕" w:hAnsi="맑은 고딕" w:hint="eastAsia"/>
+          <w:szCs w:val="20"/>
+          <w:lang w:eastAsia="ko-KR"/>
+        </w:rPr>
+        <w:t xml:space="preserve"> 실행 시마다 </w:t>
+      </w:r>
+      <w:r>
+        <w:rPr>
+          <w:rFonts w:ascii="맑은 고딕" w:eastAsia="맑은 고딕" w:hAnsi="맑은 고딕"/>
+          <w:szCs w:val="20"/>
+          <w:lang w:eastAsia="ko-KR"/>
+        </w:rPr>
+        <w:t>Q2</w:t>
+      </w:r>
+      <w:r>
+        <w:rPr>
+          <w:rFonts w:ascii="맑은 고딕" w:eastAsia="맑은 고딕" w:hAnsi="맑은 고딕" w:hint="eastAsia"/>
+          <w:szCs w:val="20"/>
+          <w:lang w:eastAsia="ko-KR"/>
+        </w:rPr>
+        <w:t xml:space="preserve"> 폴더 내부에 있는 </w:t>
+      </w:r>
+      <w:r>
+        <w:rPr>
+          <w:rFonts w:ascii="맑은 고딕" w:eastAsia="맑은 고딕" w:hAnsi="맑은 고딕"/>
+          <w:szCs w:val="20"/>
+          <w:lang w:eastAsia="ko-KR"/>
+        </w:rPr>
+        <w:t>dice_result.csv</w:t>
+      </w:r>
+      <w:r>
+        <w:rPr>
+          <w:rFonts w:ascii="맑은 고딕" w:eastAsia="맑은 고딕" w:hAnsi="맑은 고딕" w:hint="eastAsia"/>
+          <w:szCs w:val="20"/>
+          <w:lang w:eastAsia="ko-KR"/>
+        </w:rPr>
+        <w:t>의 값은 달라질 것이며,</w:t>
+      </w:r>
+      <w:r>
+        <w:rPr>
+          <w:rFonts w:ascii="맑은 고딕" w:eastAsia="맑은 고딕" w:hAnsi="맑은 고딕"/>
+          <w:szCs w:val="20"/>
+          <w:lang w:eastAsia="ko-KR"/>
+        </w:rPr>
+        <w:t xml:space="preserve"> </w:t>
+      </w:r>
+      <w:r>
+        <w:rPr>
+          <w:rFonts w:ascii="맑은 고딕" w:eastAsia="맑은 고딕" w:hAnsi="맑은 고딕" w:hint="eastAsia"/>
+          <w:szCs w:val="20"/>
+          <w:lang w:eastAsia="ko-KR"/>
+        </w:rPr>
+        <w:t xml:space="preserve">그에 따른 위의 그래프의 분석 값 또한 달라질 </w:t>
+      </w:r>
+      <w:r>
+        <w:rPr>
+          <w:rFonts w:ascii="맑은 고딕" w:eastAsia="맑은 고딕" w:hAnsi="맑은 고딕" w:hint="eastAsia"/>
+          <w:szCs w:val="20"/>
+          <w:lang w:eastAsia="ko-KR"/>
+        </w:rPr>
+        <w:t>수 있다는 것을 참고하자.</w:t>
+      </w:r>
+      <w:r>
+        <w:rPr>
+          <w:rFonts w:ascii="맑은 고딕" w:eastAsia="맑은 고딕" w:hAnsi="맑은 고딕" w:hint="eastAsia"/>
+          <w:szCs w:val="20"/>
+          <w:lang w:eastAsia="ko-KR"/>
+        </w:rPr>
+        <w:t xml:space="preserve"> </w:t>
+      </w:r>
+      <w:r>
+        <w:rPr>
+          <w:rFonts w:ascii="맑은 고딕" w:eastAsia="맑은 고딕" w:hAnsi="맑은 고딕" w:hint="eastAsia"/>
+          <w:szCs w:val="20"/>
+          <w:lang w:eastAsia="ko-KR"/>
+        </w:rPr>
+        <w:t xml:space="preserve">이번 분석에서는 위 히스토그램을 기준으로 분석할 </w:t>
+      </w:r>
+      <w:r>
+        <w:rPr>
+          <w:rFonts w:ascii="맑은 고딕" w:eastAsia="맑은 고딕" w:hAnsi="맑은 고딕" w:hint="eastAsia"/>
+          <w:szCs w:val="20"/>
+          <w:lang w:eastAsia="ko-KR"/>
+        </w:rPr>
+        <w:t>예정이다.</w:t>
+      </w:r>
     </w:p>
     <w:p>
       <w:pPr>
         <w:jc w:val="left"/>
         <w:rPr>
-          <w:rFonts w:ascii="맑은 고딕" w:eastAsia="맑은 고딕" w:hAnsi="맑은 고딕" w:hint="eastAsia"/>
+          <w:rFonts w:ascii="맑은 고딕" w:eastAsia="맑은 고딕" w:hAnsi="맑은 고딕"/>
           <w:szCs w:val="20"/>
           <w:lang w:eastAsia="ko-KR"/>
         </w:rPr>
@@ -423,7 +535,23 @@
           <w:szCs w:val="20"/>
           <w:lang w:eastAsia="ko-KR"/>
         </w:rPr>
-        <w:t xml:space="preserve">위 히스토그램들을 살펴보면 </w:t>
+        <w:t>위 히스토그램</w:t>
+      </w:r>
+      <w:r>
+        <w:rPr>
+          <w:rFonts w:ascii="맑은 고딕" w:eastAsia="맑은 고딕" w:hAnsi="맑은 고딕" w:hint="eastAsia"/>
+          <w:szCs w:val="20"/>
+          <w:lang w:eastAsia="ko-KR"/>
+        </w:rPr>
+        <w:t xml:space="preserve">을 </w:t>
+      </w:r>
+      <w:r>
+        <w:rPr>
+          <w:rFonts w:ascii="맑은 고딕" w:eastAsia="맑은 고딕" w:hAnsi="맑은 고딕" w:hint="eastAsia"/>
+          <w:szCs w:val="20"/>
+          <w:lang w:eastAsia="ko-KR"/>
+        </w:rPr>
+        <w:t xml:space="preserve">살펴보면 </w:t>
       </w:r>
       <w:r>
         <w:rPr>
@@ -577,7 +705,16 @@
           <w:szCs w:val="20"/>
           <w:lang w:eastAsia="ko-KR"/>
         </w:rPr>
-        <w:t>참고를 위해 각 히스토그램마다</w:t>
+        <w:t>참고를 위해 각 히스토</w:t>
+      </w:r>
+      <w:r>
+        <w:rPr>
+          <w:rFonts w:ascii="맑은 고딕" w:eastAsia="맑은 고딕" w:hAnsi="맑은 고딕" w:hint="eastAsia"/>
+          <w:szCs w:val="20"/>
+          <w:lang w:eastAsia="ko-KR"/>
+        </w:rPr>
+        <w:lastRenderedPageBreak/>
+        <w:t>그램마다</w:t>
       </w:r>
       <w:r>
         <w:rPr>
@@ -616,7 +753,7 @@
       <w:pPr>
         <w:jc w:val="left"/>
         <w:rPr>
-          <w:rFonts w:ascii="맑은 고딕" w:eastAsia="맑은 고딕" w:hAnsi="맑은 고딕" w:hint="eastAsia"/>
+          <w:rFonts w:ascii="맑은 고딕" w:eastAsia="맑은 고딕" w:hAnsi="맑은 고딕"/>
           <w:szCs w:val="20"/>
           <w:lang w:eastAsia="ko-KR"/>
         </w:rPr>
@@ -669,18 +806,17 @@
             <w:pPr>
               <w:jc w:val="center"/>
               <w:rPr>
-                <w:rFonts w:ascii="맑은 고딕" w:eastAsia="맑은 고딕" w:hAnsi="맑은 고딕" w:hint="eastAsia"/>
-                <w:szCs w:val="20"/>
-                <w:lang w:eastAsia="ko-KR"/>
-              </w:rPr>
-            </w:pPr>
-            <w:r>
-              <w:rPr>
-                <w:rFonts w:ascii="맑은 고딕" w:eastAsia="맑은 고딕" w:hAnsi="맑은 고딕" w:hint="eastAsia"/>
-                <w:szCs w:val="20"/>
-                <w:lang w:eastAsia="ko-KR"/>
-              </w:rPr>
-              <w:lastRenderedPageBreak/>
+                <w:rFonts w:ascii="맑은 고딕" w:eastAsia="맑은 고딕" w:hAnsi="맑은 고딕"/>
+                <w:szCs w:val="20"/>
+                <w:lang w:eastAsia="ko-KR"/>
+              </w:rPr>
+            </w:pPr>
+            <w:r>
+              <w:rPr>
+                <w:rFonts w:ascii="맑은 고딕" w:eastAsia="맑은 고딕" w:hAnsi="맑은 고딕" w:hint="eastAsia"/>
+                <w:szCs w:val="20"/>
+                <w:lang w:eastAsia="ko-KR"/>
+              </w:rPr>
               <w:t>나온 숫자</w:t>
             </w:r>
           </w:p>
@@ -694,7 +830,7 @@
             <w:pPr>
               <w:jc w:val="center"/>
               <w:rPr>
-                <w:rFonts w:ascii="맑은 고딕" w:eastAsia="맑은 고딕" w:hAnsi="맑은 고딕" w:hint="eastAsia"/>
+                <w:rFonts w:ascii="맑은 고딕" w:eastAsia="맑은 고딕" w:hAnsi="맑은 고딕"/>
                 <w:szCs w:val="20"/>
                 <w:lang w:eastAsia="ko-KR"/>
               </w:rPr>
@@ -734,7 +870,7 @@
             <w:pPr>
               <w:jc w:val="center"/>
               <w:rPr>
-                <w:rFonts w:ascii="맑은 고딕" w:eastAsia="맑은 고딕" w:hAnsi="맑은 고딕" w:hint="eastAsia"/>
+                <w:rFonts w:ascii="맑은 고딕" w:eastAsia="맑은 고딕" w:hAnsi="맑은 고딕"/>
                 <w:szCs w:val="20"/>
                 <w:lang w:eastAsia="ko-KR"/>
               </w:rPr>
@@ -774,7 +910,7 @@
             <w:pPr>
               <w:jc w:val="center"/>
               <w:rPr>
-                <w:rFonts w:ascii="맑은 고딕" w:eastAsia="맑은 고딕" w:hAnsi="맑은 고딕" w:hint="eastAsia"/>
+                <w:rFonts w:ascii="맑은 고딕" w:eastAsia="맑은 고딕" w:hAnsi="맑은 고딕"/>
                 <w:szCs w:val="20"/>
                 <w:lang w:eastAsia="ko-KR"/>
               </w:rPr>
@@ -814,7 +950,7 @@
             <w:pPr>
               <w:jc w:val="center"/>
               <w:rPr>
-                <w:rFonts w:ascii="맑은 고딕" w:eastAsia="맑은 고딕" w:hAnsi="맑은 고딕" w:hint="eastAsia"/>
+                <w:rFonts w:ascii="맑은 고딕" w:eastAsia="맑은 고딕" w:hAnsi="맑은 고딕"/>
                 <w:szCs w:val="20"/>
                 <w:lang w:eastAsia="ko-KR"/>
               </w:rPr>
@@ -856,7 +992,7 @@
             <w:pPr>
               <w:jc w:val="center"/>
               <w:rPr>
-                <w:rFonts w:ascii="맑은 고딕" w:eastAsia="맑은 고딕" w:hAnsi="맑은 고딕" w:hint="eastAsia"/>
+                <w:rFonts w:ascii="맑은 고딕" w:eastAsia="맑은 고딕" w:hAnsi="맑은 고딕"/>
                 <w:szCs w:val="20"/>
                 <w:lang w:eastAsia="ko-KR"/>
               </w:rPr>
@@ -879,7 +1015,7 @@
             <w:pPr>
               <w:jc w:val="center"/>
               <w:rPr>
-                <w:rFonts w:ascii="맑은 고딕" w:eastAsia="맑은 고딕" w:hAnsi="맑은 고딕" w:hint="eastAsia"/>
+                <w:rFonts w:ascii="맑은 고딕" w:eastAsia="맑은 고딕" w:hAnsi="맑은 고딕"/>
                 <w:szCs w:val="20"/>
                 <w:lang w:eastAsia="ko-KR"/>
               </w:rPr>
@@ -910,7 +1046,7 @@
             <w:pPr>
               <w:jc w:val="center"/>
               <w:rPr>
-                <w:rFonts w:ascii="맑은 고딕" w:eastAsia="맑은 고딕" w:hAnsi="맑은 고딕" w:hint="eastAsia"/>
+                <w:rFonts w:ascii="맑은 고딕" w:eastAsia="맑은 고딕" w:hAnsi="맑은 고딕"/>
                 <w:szCs w:val="20"/>
                 <w:lang w:eastAsia="ko-KR"/>
               </w:rPr>
@@ -933,7 +1069,7 @@
             <w:pPr>
               <w:jc w:val="center"/>
               <w:rPr>
-                <w:rFonts w:ascii="맑은 고딕" w:eastAsia="맑은 고딕" w:hAnsi="맑은 고딕" w:hint="eastAsia"/>
+                <w:rFonts w:ascii="맑은 고딕" w:eastAsia="맑은 고딕" w:hAnsi="맑은 고딕"/>
                 <w:szCs w:val="20"/>
                 <w:lang w:eastAsia="ko-KR"/>
               </w:rPr>
@@ -964,7 +1100,7 @@
             <w:pPr>
               <w:jc w:val="center"/>
               <w:rPr>
-                <w:rFonts w:ascii="맑은 고딕" w:eastAsia="맑은 고딕" w:hAnsi="맑은 고딕" w:hint="eastAsia"/>
+                <w:rFonts w:ascii="맑은 고딕" w:eastAsia="맑은 고딕" w:hAnsi="맑은 고딕"/>
                 <w:szCs w:val="20"/>
                 <w:lang w:eastAsia="ko-KR"/>
               </w:rPr>
@@ -998,7 +1134,7 @@
             <w:pPr>
               <w:jc w:val="center"/>
               <w:rPr>
-                <w:rFonts w:ascii="맑은 고딕" w:eastAsia="맑은 고딕" w:hAnsi="맑은 고딕" w:hint="eastAsia"/>
+                <w:rFonts w:ascii="맑은 고딕" w:eastAsia="맑은 고딕" w:hAnsi="맑은 고딕"/>
                 <w:szCs w:val="20"/>
                 <w:lang w:eastAsia="ko-KR"/>
               </w:rPr>
@@ -1021,7 +1157,7 @@
             <w:pPr>
               <w:jc w:val="center"/>
               <w:rPr>
-                <w:rFonts w:ascii="맑은 고딕" w:eastAsia="맑은 고딕" w:hAnsi="맑은 고딕" w:hint="eastAsia"/>
+                <w:rFonts w:ascii="맑은 고딕" w:eastAsia="맑은 고딕" w:hAnsi="맑은 고딕"/>
                 <w:szCs w:val="20"/>
                 <w:lang w:eastAsia="ko-KR"/>
               </w:rPr>
@@ -1052,7 +1188,7 @@
             <w:pPr>
               <w:jc w:val="center"/>
               <w:rPr>
-                <w:rFonts w:ascii="맑은 고딕" w:eastAsia="맑은 고딕" w:hAnsi="맑은 고딕" w:hint="eastAsia"/>
+                <w:rFonts w:ascii="맑은 고딕" w:eastAsia="맑은 고딕" w:hAnsi="맑은 고딕"/>
                 <w:szCs w:val="20"/>
                 <w:lang w:eastAsia="ko-KR"/>
               </w:rPr>
@@ -1083,7 +1219,7 @@
             <w:pPr>
               <w:jc w:val="center"/>
               <w:rPr>
-                <w:rFonts w:ascii="맑은 고딕" w:eastAsia="맑은 고딕" w:hAnsi="맑은 고딕" w:hint="eastAsia"/>
+                <w:rFonts w:ascii="맑은 고딕" w:eastAsia="맑은 고딕" w:hAnsi="맑은 고딕"/>
                 <w:szCs w:val="20"/>
                 <w:lang w:eastAsia="ko-KR"/>
               </w:rPr>
@@ -1114,7 +1250,7 @@
             <w:pPr>
               <w:jc w:val="center"/>
               <w:rPr>
-                <w:rFonts w:ascii="맑은 고딕" w:eastAsia="맑은 고딕" w:hAnsi="맑은 고딕" w:hint="eastAsia"/>
+                <w:rFonts w:ascii="맑은 고딕" w:eastAsia="맑은 고딕" w:hAnsi="맑은 고딕"/>
                 <w:szCs w:val="20"/>
                 <w:lang w:eastAsia="ko-KR"/>
               </w:rPr>
@@ -1148,7 +1284,7 @@
             <w:pPr>
               <w:jc w:val="center"/>
               <w:rPr>
-                <w:rFonts w:ascii="맑은 고딕" w:eastAsia="맑은 고딕" w:hAnsi="맑은 고딕" w:hint="eastAsia"/>
+                <w:rFonts w:ascii="맑은 고딕" w:eastAsia="맑은 고딕" w:hAnsi="맑은 고딕"/>
                 <w:szCs w:val="20"/>
                 <w:lang w:eastAsia="ko-KR"/>
               </w:rPr>
@@ -1171,7 +1307,7 @@
             <w:pPr>
               <w:jc w:val="center"/>
               <w:rPr>
-                <w:rFonts w:ascii="맑은 고딕" w:eastAsia="맑은 고딕" w:hAnsi="맑은 고딕" w:hint="eastAsia"/>
+                <w:rFonts w:ascii="맑은 고딕" w:eastAsia="맑은 고딕" w:hAnsi="맑은 고딕"/>
                 <w:szCs w:val="20"/>
                 <w:lang w:eastAsia="ko-KR"/>
               </w:rPr>
@@ -1202,7 +1338,7 @@
             <w:pPr>
               <w:jc w:val="center"/>
               <w:rPr>
-                <w:rFonts w:ascii="맑은 고딕" w:eastAsia="맑은 고딕" w:hAnsi="맑은 고딕" w:hint="eastAsia"/>
+                <w:rFonts w:ascii="맑은 고딕" w:eastAsia="맑은 고딕" w:hAnsi="맑은 고딕"/>
                 <w:szCs w:val="20"/>
                 <w:lang w:eastAsia="ko-KR"/>
               </w:rPr>
@@ -1233,7 +1369,7 @@
             <w:pPr>
               <w:jc w:val="center"/>
               <w:rPr>
-                <w:rFonts w:ascii="맑은 고딕" w:eastAsia="맑은 고딕" w:hAnsi="맑은 고딕" w:hint="eastAsia"/>
+                <w:rFonts w:ascii="맑은 고딕" w:eastAsia="맑은 고딕" w:hAnsi="맑은 고딕"/>
                 <w:szCs w:val="20"/>
                 <w:lang w:eastAsia="ko-KR"/>
               </w:rPr>
@@ -1264,7 +1400,7 @@
             <w:pPr>
               <w:jc w:val="center"/>
               <w:rPr>
-                <w:rFonts w:ascii="맑은 고딕" w:eastAsia="맑은 고딕" w:hAnsi="맑은 고딕" w:hint="eastAsia"/>
+                <w:rFonts w:ascii="맑은 고딕" w:eastAsia="맑은 고딕" w:hAnsi="맑은 고딕"/>
                 <w:szCs w:val="20"/>
                 <w:lang w:eastAsia="ko-KR"/>
               </w:rPr>
@@ -1298,7 +1434,7 @@
             <w:pPr>
               <w:jc w:val="center"/>
               <w:rPr>
-                <w:rFonts w:ascii="맑은 고딕" w:eastAsia="맑은 고딕" w:hAnsi="맑은 고딕" w:hint="eastAsia"/>
+                <w:rFonts w:ascii="맑은 고딕" w:eastAsia="맑은 고딕" w:hAnsi="맑은 고딕"/>
                 <w:szCs w:val="20"/>
                 <w:lang w:eastAsia="ko-KR"/>
               </w:rPr>
@@ -1321,7 +1457,7 @@
             <w:pPr>
               <w:jc w:val="center"/>
               <w:rPr>
-                <w:rFonts w:ascii="맑은 고딕" w:eastAsia="맑은 고딕" w:hAnsi="맑은 고딕" w:hint="eastAsia"/>
+                <w:rFonts w:ascii="맑은 고딕" w:eastAsia="맑은 고딕" w:hAnsi="맑은 고딕"/>
                 <w:szCs w:val="20"/>
                 <w:lang w:eastAsia="ko-KR"/>
               </w:rPr>
@@ -1352,7 +1488,7 @@
             <w:pPr>
               <w:jc w:val="center"/>
               <w:rPr>
-                <w:rFonts w:ascii="맑은 고딕" w:eastAsia="맑은 고딕" w:hAnsi="맑은 고딕" w:hint="eastAsia"/>
+                <w:rFonts w:ascii="맑은 고딕" w:eastAsia="맑은 고딕" w:hAnsi="맑은 고딕"/>
                 <w:szCs w:val="20"/>
                 <w:lang w:eastAsia="ko-KR"/>
               </w:rPr>
@@ -1383,7 +1519,7 @@
             <w:pPr>
               <w:jc w:val="center"/>
               <w:rPr>
-                <w:rFonts w:ascii="맑은 고딕" w:eastAsia="맑은 고딕" w:hAnsi="맑은 고딕" w:hint="eastAsia"/>
+                <w:rFonts w:ascii="맑은 고딕" w:eastAsia="맑은 고딕" w:hAnsi="맑은 고딕"/>
                 <w:szCs w:val="20"/>
                 <w:lang w:eastAsia="ko-KR"/>
               </w:rPr>
@@ -1414,7 +1550,7 @@
             <w:pPr>
               <w:jc w:val="center"/>
               <w:rPr>
-                <w:rFonts w:ascii="맑은 고딕" w:eastAsia="맑은 고딕" w:hAnsi="맑은 고딕" w:hint="eastAsia"/>
+                <w:rFonts w:ascii="맑은 고딕" w:eastAsia="맑은 고딕" w:hAnsi="맑은 고딕"/>
                 <w:szCs w:val="20"/>
                 <w:lang w:eastAsia="ko-KR"/>
               </w:rPr>
@@ -1448,7 +1584,7 @@
             <w:pPr>
               <w:jc w:val="center"/>
               <w:rPr>
-                <w:rFonts w:ascii="맑은 고딕" w:eastAsia="맑은 고딕" w:hAnsi="맑은 고딕" w:hint="eastAsia"/>
+                <w:rFonts w:ascii="맑은 고딕" w:eastAsia="맑은 고딕" w:hAnsi="맑은 고딕"/>
                 <w:szCs w:val="20"/>
                 <w:lang w:eastAsia="ko-KR"/>
               </w:rPr>
@@ -1471,7 +1607,7 @@
             <w:pPr>
               <w:jc w:val="center"/>
               <w:rPr>
-                <w:rFonts w:ascii="맑은 고딕" w:eastAsia="맑은 고딕" w:hAnsi="맑은 고딕" w:hint="eastAsia"/>
+                <w:rFonts w:ascii="맑은 고딕" w:eastAsia="맑은 고딕" w:hAnsi="맑은 고딕"/>
                 <w:szCs w:val="20"/>
                 <w:lang w:eastAsia="ko-KR"/>
               </w:rPr>
@@ -1502,7 +1638,7 @@
             <w:pPr>
               <w:jc w:val="center"/>
               <w:rPr>
-                <w:rFonts w:ascii="맑은 고딕" w:eastAsia="맑은 고딕" w:hAnsi="맑은 고딕" w:hint="eastAsia"/>
+                <w:rFonts w:ascii="맑은 고딕" w:eastAsia="맑은 고딕" w:hAnsi="맑은 고딕"/>
                 <w:szCs w:val="20"/>
                 <w:lang w:eastAsia="ko-KR"/>
               </w:rPr>
@@ -1533,7 +1669,7 @@
             <w:pPr>
               <w:jc w:val="center"/>
               <w:rPr>
-                <w:rFonts w:ascii="맑은 고딕" w:eastAsia="맑은 고딕" w:hAnsi="맑은 고딕" w:hint="eastAsia"/>
+                <w:rFonts w:ascii="맑은 고딕" w:eastAsia="맑은 고딕" w:hAnsi="맑은 고딕"/>
                 <w:szCs w:val="20"/>
                 <w:lang w:eastAsia="ko-KR"/>
               </w:rPr>
@@ -1564,7 +1700,7 @@
             <w:pPr>
               <w:jc w:val="center"/>
               <w:rPr>
-                <w:rFonts w:ascii="맑은 고딕" w:eastAsia="맑은 고딕" w:hAnsi="맑은 고딕" w:hint="eastAsia"/>
+                <w:rFonts w:ascii="맑은 고딕" w:eastAsia="맑은 고딕" w:hAnsi="맑은 고딕"/>
                 <w:szCs w:val="20"/>
                 <w:lang w:eastAsia="ko-KR"/>
               </w:rPr>
@@ -1598,7 +1734,7 @@
             <w:pPr>
               <w:jc w:val="center"/>
               <w:rPr>
-                <w:rFonts w:ascii="맑은 고딕" w:eastAsia="맑은 고딕" w:hAnsi="맑은 고딕" w:hint="eastAsia"/>
+                <w:rFonts w:ascii="맑은 고딕" w:eastAsia="맑은 고딕" w:hAnsi="맑은 고딕"/>
                 <w:szCs w:val="20"/>
                 <w:lang w:eastAsia="ko-KR"/>
               </w:rPr>
@@ -1621,7 +1757,7 @@
             <w:pPr>
               <w:jc w:val="center"/>
               <w:rPr>
-                <w:rFonts w:ascii="맑은 고딕" w:eastAsia="맑은 고딕" w:hAnsi="맑은 고딕" w:hint="eastAsia"/>
+                <w:rFonts w:ascii="맑은 고딕" w:eastAsia="맑은 고딕" w:hAnsi="맑은 고딕"/>
                 <w:szCs w:val="20"/>
                 <w:lang w:eastAsia="ko-KR"/>
               </w:rPr>
@@ -1652,7 +1788,7 @@
             <w:pPr>
               <w:jc w:val="center"/>
               <w:rPr>
-                <w:rFonts w:ascii="맑은 고딕" w:eastAsia="맑은 고딕" w:hAnsi="맑은 고딕" w:hint="eastAsia"/>
+                <w:rFonts w:ascii="맑은 고딕" w:eastAsia="맑은 고딕" w:hAnsi="맑은 고딕"/>
                 <w:szCs w:val="20"/>
                 <w:lang w:eastAsia="ko-KR"/>
               </w:rPr>
@@ -1683,7 +1819,7 @@
             <w:pPr>
               <w:jc w:val="center"/>
               <w:rPr>
-                <w:rFonts w:ascii="맑은 고딕" w:eastAsia="맑은 고딕" w:hAnsi="맑은 고딕" w:hint="eastAsia"/>
+                <w:rFonts w:ascii="맑은 고딕" w:eastAsia="맑은 고딕" w:hAnsi="맑은 고딕"/>
                 <w:szCs w:val="20"/>
                 <w:lang w:eastAsia="ko-KR"/>
               </w:rPr>
@@ -1714,7 +1850,7 @@
             <w:pPr>
               <w:jc w:val="center"/>
               <w:rPr>
-                <w:rFonts w:ascii="맑은 고딕" w:eastAsia="맑은 고딕" w:hAnsi="맑은 고딕" w:hint="eastAsia"/>
+                <w:rFonts w:ascii="맑은 고딕" w:eastAsia="맑은 고딕" w:hAnsi="맑은 고딕"/>
                 <w:szCs w:val="20"/>
                 <w:lang w:eastAsia="ko-KR"/>
               </w:rPr>
@@ -1766,7 +1902,7 @@
         <w:ind w:left="300" w:hangingChars="150" w:hanging="300"/>
         <w:jc w:val="left"/>
         <w:rPr>
-          <w:rFonts w:ascii="맑은 고딕" w:eastAsia="맑은 고딕" w:hAnsi="맑은 고딕" w:hint="eastAsia"/>
+          <w:rFonts w:ascii="맑은 고딕" w:eastAsia="맑은 고딕" w:hAnsi="맑은 고딕"/>
           <w:szCs w:val="20"/>
           <w:lang w:eastAsia="ko-KR"/>
         </w:rPr>

</xml_diff>